<commit_message>
MUS-137 Added notes, updated doc
</commit_message>
<xml_diff>
--- a/doc/Musicdroid.docx
+++ b/doc/Musicdroid.docx
@@ -49,6 +49,7 @@
           <w:lang w:val="en-GB"/>
         </w:rPr>
       </w:pPr>
+      <w:proofErr w:type="spellStart"/>
       <w:r>
         <w:rPr>
           <w:b/>
@@ -59,6 +60,7 @@
         </w:rPr>
         <w:t>Musicdroid</w:t>
       </w:r>
+      <w:proofErr w:type="spellEnd"/>
     </w:p>
     <w:p>
       <w:pPr>
@@ -209,7 +211,7 @@
           <w:lang w:val="en-GB"/>
         </w:rPr>
         <w:br/>
-        <w:t>Last change: 06</w:t>
+        <w:t>Last change: 07</w:t>
       </w:r>
       <w:r>
         <w:rPr>
@@ -227,7 +229,7 @@
         <w:rPr>
           <w:lang w:val="en-GB"/>
         </w:rPr>
-        <w:t>1</w:t>
+        <w:t>3</w:t>
       </w:r>
       <w:r>
         <w:rPr>
@@ -759,8 +761,16 @@
         <w:rPr>
           <w:lang w:val="en-GB"/>
         </w:rPr>
-        <w:t>MUS-12 Added BreakSymbol</w:t>
-      </w:r>
+        <w:t xml:space="preserve">MUS-12 Added </w:t>
+      </w:r>
+      <w:proofErr w:type="spellStart"/>
+      <w:r>
+        <w:rPr>
+          <w:lang w:val="en-GB"/>
+        </w:rPr>
+        <w:t>BreakSymbol</w:t>
+      </w:r>
+      <w:proofErr w:type="spellEnd"/>
     </w:p>
     <w:p>
       <w:pPr>
@@ -833,15 +843,7 @@
         <w:rPr>
           <w:lang w:val="en-GB"/>
         </w:rPr>
-        <w:t>We are using the coding convention that is common to</w:t>
-      </w:r>
-      <w:bookmarkStart w:id="0" w:name="_GoBack"/>
-      <w:bookmarkEnd w:id="0"/>
-      <w:r>
-        <w:rPr>
-          <w:lang w:val="en-GB"/>
-        </w:rPr>
-        <w:t xml:space="preserve"> Java development</w:t>
+        <w:t>We are using the coding convention that is common to Java development</w:t>
       </w:r>
     </w:p>
     <w:p>
@@ -891,7 +893,21 @@
         <w:rPr>
           <w:lang w:val="en-GB"/>
         </w:rPr>
-        <w:t>create music in Musicdroid.</w:t>
+        <w:t xml:space="preserve">create music in </w:t>
+      </w:r>
+      <w:proofErr w:type="spellStart"/>
+      <w:r>
+        <w:rPr>
+          <w:lang w:val="en-GB"/>
+        </w:rPr>
+        <w:t>Musicdroid</w:t>
+      </w:r>
+      <w:proofErr w:type="spellEnd"/>
+      <w:r>
+        <w:rPr>
+          <w:lang w:val="en-GB"/>
+        </w:rPr>
+        <w:t>.</w:t>
       </w:r>
     </w:p>
     <w:p>
@@ -911,8 +927,16 @@
         <w:rPr>
           <w:lang w:val="en-GB"/>
         </w:rPr>
-        <w:t xml:space="preserve"> org.catrobat.musicdroid.pocketmusic.note</w:t>
-      </w:r>
+        <w:t xml:space="preserve"> </w:t>
+      </w:r>
+      <w:proofErr w:type="spellStart"/>
+      <w:r>
+        <w:rPr>
+          <w:lang w:val="en-GB"/>
+        </w:rPr>
+        <w:t>org.catrobat.musicdroid.pocketmusic.note</w:t>
+      </w:r>
+      <w:proofErr w:type="spellEnd"/>
     </w:p>
     <w:p>
       <w:pPr>
@@ -1108,6 +1132,8 @@
         </w:rPr>
         <w:t>.</w:t>
       </w:r>
+      <w:bookmarkStart w:id="0" w:name="_GoBack"/>
+      <w:bookmarkEnd w:id="0"/>
     </w:p>
     <w:p>
       <w:pPr>
@@ -1266,7 +1292,21 @@
         <w:rPr>
           <w:lang w:val="en-GB"/>
         </w:rPr>
-        <w:t>A C5 is written as c2 or c’’ in Helmholtz notation. It is also known as “tenor c” or in German “das hohe c”</w:t>
+        <w:t xml:space="preserve">A C5 is written as c2 or c’’ in Helmholtz notation. It is also known as “tenor c” or in German “das </w:t>
+      </w:r>
+      <w:proofErr w:type="spellStart"/>
+      <w:r>
+        <w:rPr>
+          <w:lang w:val="en-GB"/>
+        </w:rPr>
+        <w:t>hohe</w:t>
+      </w:r>
+      <w:proofErr w:type="spellEnd"/>
+      <w:r>
+        <w:rPr>
+          <w:lang w:val="en-GB"/>
+        </w:rPr>
+        <w:t xml:space="preserve"> c”</w:t>
       </w:r>
       <w:r>
         <w:rPr>
@@ -1285,7 +1325,21 @@
         <w:rPr>
           <w:lang w:val="en-GB"/>
         </w:rPr>
-        <w:t xml:space="preserve">This is a short list of enums to describe </w:t>
+        <w:t xml:space="preserve">This is a short list of </w:t>
+      </w:r>
+      <w:proofErr w:type="spellStart"/>
+      <w:r>
+        <w:rPr>
+          <w:lang w:val="en-GB"/>
+        </w:rPr>
+        <w:t>enums</w:t>
+      </w:r>
+      <w:proofErr w:type="spellEnd"/>
+      <w:r>
+        <w:rPr>
+          <w:lang w:val="en-GB"/>
+        </w:rPr>
+        <w:t xml:space="preserve"> to describe </w:t>
       </w:r>
       <w:r>
         <w:rPr>
@@ -1323,11 +1377,19 @@
           <w:lang w:val="en-GB"/>
         </w:rPr>
       </w:pPr>
-      <w:r>
-        <w:rPr>
-          <w:rStyle w:val="CodeZchn"/>
-        </w:rPr>
-        <w:t>MusicalInstrument:</w:t>
+      <w:proofErr w:type="spellStart"/>
+      <w:r>
+        <w:rPr>
+          <w:rStyle w:val="CodeZchn"/>
+        </w:rPr>
+        <w:t>MusicalInstrument</w:t>
+      </w:r>
+      <w:proofErr w:type="spellEnd"/>
+      <w:r>
+        <w:rPr>
+          <w:rStyle w:val="CodeZchn"/>
+        </w:rPr>
+        <w:t>:</w:t>
       </w:r>
       <w:r>
         <w:rPr>
@@ -1353,11 +1415,19 @@
           <w:lang w:val="en-GB"/>
         </w:rPr>
       </w:pPr>
-      <w:r>
-        <w:rPr>
-          <w:rStyle w:val="CodeZchn"/>
-        </w:rPr>
-        <w:t>MusicalKey:</w:t>
+      <w:proofErr w:type="spellStart"/>
+      <w:r>
+        <w:rPr>
+          <w:rStyle w:val="CodeZchn"/>
+        </w:rPr>
+        <w:t>MusicalKey</w:t>
+      </w:r>
+      <w:proofErr w:type="spellEnd"/>
+      <w:r>
+        <w:rPr>
+          <w:rStyle w:val="CodeZchn"/>
+        </w:rPr>
+        <w:t>:</w:t>
       </w:r>
       <w:r>
         <w:rPr>
@@ -1377,11 +1447,19 @@
           <w:lang w:val="en-GB"/>
         </w:rPr>
       </w:pPr>
-      <w:r>
-        <w:rPr>
-          <w:rStyle w:val="CodeZchn"/>
-        </w:rPr>
-        <w:t>NoteLength:</w:t>
+      <w:proofErr w:type="spellStart"/>
+      <w:r>
+        <w:rPr>
+          <w:rStyle w:val="CodeZchn"/>
+        </w:rPr>
+        <w:t>NoteLength</w:t>
+      </w:r>
+      <w:proofErr w:type="spellEnd"/>
+      <w:r>
+        <w:rPr>
+          <w:rStyle w:val="CodeZchn"/>
+        </w:rPr>
+        <w:t>:</w:t>
       </w:r>
       <w:r>
         <w:rPr>
@@ -1401,11 +1479,19 @@
           <w:lang w:val="en-GB"/>
         </w:rPr>
       </w:pPr>
-      <w:r>
-        <w:rPr>
-          <w:rStyle w:val="CodeZchn"/>
-        </w:rPr>
-        <w:t>NoteName:</w:t>
+      <w:proofErr w:type="spellStart"/>
+      <w:r>
+        <w:rPr>
+          <w:rStyle w:val="CodeZchn"/>
+        </w:rPr>
+        <w:t>NoteName</w:t>
+      </w:r>
+      <w:proofErr w:type="spellEnd"/>
+      <w:r>
+        <w:rPr>
+          <w:rStyle w:val="CodeZchn"/>
+        </w:rPr>
+        <w:t>:</w:t>
       </w:r>
       <w:r>
         <w:rPr>
@@ -1431,11 +1517,19 @@
           <w:lang w:val="en-GB"/>
         </w:rPr>
       </w:pPr>
-      <w:r>
-        <w:rPr>
-          <w:rStyle w:val="CodeZchn"/>
-        </w:rPr>
-        <w:t>NoteFlag:</w:t>
+      <w:proofErr w:type="spellStart"/>
+      <w:r>
+        <w:rPr>
+          <w:rStyle w:val="CodeZchn"/>
+        </w:rPr>
+        <w:t>NoteFlag</w:t>
+      </w:r>
+      <w:proofErr w:type="spellEnd"/>
+      <w:r>
+        <w:rPr>
+          <w:rStyle w:val="CodeZchn"/>
+        </w:rPr>
+        <w:t>:</w:t>
       </w:r>
       <w:r>
         <w:rPr>
@@ -1471,10 +1565,12 @@
       <w:pPr>
         <w:pStyle w:val="Headline2"/>
       </w:pPr>
+      <w:proofErr w:type="spellStart"/>
       <w:r>
         <w:lastRenderedPageBreak/>
         <w:t>NoteEvent</w:t>
       </w:r>
+      <w:proofErr w:type="spellEnd"/>
     </w:p>
     <w:p>
       <w:pPr>
@@ -1488,12 +1584,14 @@
         </w:rPr>
         <w:t xml:space="preserve">A </w:t>
       </w:r>
+      <w:proofErr w:type="spellStart"/>
       <w:r>
         <w:rPr>
           <w:rStyle w:val="CodeZchn"/>
         </w:rPr>
         <w:t>NoteEvent</w:t>
       </w:r>
+      <w:proofErr w:type="spellEnd"/>
       <w:r>
         <w:rPr>
           <w:lang w:val="en-GB"/>
@@ -1505,8 +1603,47 @@
       <w:pPr>
         <w:pStyle w:val="Code"/>
       </w:pPr>
-      <w:r>
-        <w:t>NoteEvent(NoteName noteName, boolean noteOn)</w:t>
+      <w:proofErr w:type="spellStart"/>
+      <w:proofErr w:type="gramStart"/>
+      <w:r>
+        <w:t>NoteEvent</w:t>
+      </w:r>
+      <w:proofErr w:type="spellEnd"/>
+      <w:r>
+        <w:t>(</w:t>
+      </w:r>
+      <w:proofErr w:type="spellStart"/>
+      <w:proofErr w:type="gramEnd"/>
+      <w:r>
+        <w:t>NoteName</w:t>
+      </w:r>
+      <w:proofErr w:type="spellEnd"/>
+      <w:r>
+        <w:t xml:space="preserve"> </w:t>
+      </w:r>
+      <w:proofErr w:type="spellStart"/>
+      <w:r>
+        <w:t>noteName</w:t>
+      </w:r>
+      <w:proofErr w:type="spellEnd"/>
+      <w:r>
+        <w:t xml:space="preserve">, </w:t>
+      </w:r>
+      <w:proofErr w:type="spellStart"/>
+      <w:r>
+        <w:t>boolean</w:t>
+      </w:r>
+      <w:proofErr w:type="spellEnd"/>
+      <w:r>
+        <w:t xml:space="preserve"> </w:t>
+      </w:r>
+      <w:proofErr w:type="spellStart"/>
+      <w:r>
+        <w:t>noteOn</w:t>
+      </w:r>
+      <w:proofErr w:type="spellEnd"/>
+      <w:r>
+        <w:t>)</w:t>
       </w:r>
     </w:p>
     <w:p>
@@ -1528,8 +1665,18 @@
       <w:pPr>
         <w:pStyle w:val="Code"/>
       </w:pPr>
-      <w:r>
-        <w:t xml:space="preserve">NoteEvent(NoteName.C4, true) </w:t>
+      <w:proofErr w:type="spellStart"/>
+      <w:proofErr w:type="gramStart"/>
+      <w:r>
+        <w:t>NoteEvent</w:t>
+      </w:r>
+      <w:proofErr w:type="spellEnd"/>
+      <w:r>
+        <w:t>(</w:t>
+      </w:r>
+      <w:proofErr w:type="gramEnd"/>
+      <w:r>
+        <w:t xml:space="preserve">NoteName.C4, true) </w:t>
       </w:r>
       <w:r>
         <w:sym w:font="Wingdings" w:char="F0E0"/>
@@ -1539,7 +1686,14 @@
       </w:r>
       <w:r>
         <w:br/>
-        <w:t xml:space="preserve">NoteEvent(NoteName.C4, false) </w:t>
+      </w:r>
+      <w:proofErr w:type="spellStart"/>
+      <w:r>
+        <w:t>NoteEvent</w:t>
+      </w:r>
+      <w:proofErr w:type="spellEnd"/>
+      <w:r>
+        <w:t xml:space="preserve">(NoteName.C4, false) </w:t>
       </w:r>
       <w:r>
         <w:sym w:font="Wingdings" w:char="F0E0"/>
@@ -1592,12 +1746,14 @@
         </w:rPr>
         <w:t xml:space="preserve"> It consists of a map of ticks and </w:t>
       </w:r>
+      <w:proofErr w:type="spellStart"/>
       <w:r>
         <w:rPr>
           <w:rStyle w:val="CodeZchn"/>
         </w:rPr>
         <w:t>NoteEvents</w:t>
       </w:r>
+      <w:proofErr w:type="spellEnd"/>
       <w:r>
         <w:rPr>
           <w:lang w:val="en-GB"/>
@@ -1617,12 +1773,14 @@
         </w:rPr>
         <w:t xml:space="preserve">Through the map of ticks and </w:t>
       </w:r>
+      <w:proofErr w:type="spellStart"/>
       <w:r>
         <w:rPr>
           <w:rStyle w:val="CodeZchn"/>
         </w:rPr>
         <w:t>NoteEvents</w:t>
       </w:r>
+      <w:proofErr w:type="spellEnd"/>
       <w:r>
         <w:rPr>
           <w:lang w:val="en-GB"/>
@@ -1667,8 +1825,26 @@
       <w:pPr>
         <w:pStyle w:val="Code"/>
       </w:pPr>
-      <w:r>
-        <w:t>Track(MusicalKey key, MusicalInstrument instrument, int beatsPerMinute)</w:t>
+      <w:proofErr w:type="gramStart"/>
+      <w:r>
+        <w:t>Track(</w:t>
+      </w:r>
+      <w:proofErr w:type="spellStart"/>
+      <w:proofErr w:type="gramEnd"/>
+      <w:r>
+        <w:t>MusicalKey</w:t>
+      </w:r>
+      <w:proofErr w:type="spellEnd"/>
+      <w:r>
+        <w:t xml:space="preserve"> key, </w:t>
+      </w:r>
+      <w:proofErr w:type="spellStart"/>
+      <w:r>
+        <w:t>MusicalInstrument</w:t>
+      </w:r>
+      <w:proofErr w:type="spellEnd"/>
+      <w:r>
+        <w:t xml:space="preserve"> instrument)</w:t>
       </w:r>
     </w:p>
     <w:p>
@@ -1690,8 +1866,26 @@
       <w:pPr>
         <w:pStyle w:val="Code"/>
       </w:pPr>
-      <w:r>
-        <w:t>Track(MusicalKey.VIOLIN, MusicalInstrument.ACOUSTIC_GRAND_PIANO, 60)</w:t>
+      <w:proofErr w:type="gramStart"/>
+      <w:r>
+        <w:t>Track(</w:t>
+      </w:r>
+      <w:proofErr w:type="spellStart"/>
+      <w:proofErr w:type="gramEnd"/>
+      <w:r>
+        <w:t>MusicalKey.VIOLIN</w:t>
+      </w:r>
+      <w:proofErr w:type="spellEnd"/>
+      <w:r>
+        <w:t xml:space="preserve">, </w:t>
+      </w:r>
+      <w:proofErr w:type="spellStart"/>
+      <w:r>
+        <w:t>MusicalInstrument.ACOUSTIC_GRAND_PIANO</w:t>
+      </w:r>
+      <w:proofErr w:type="spellEnd"/>
+      <w:r>
+        <w:t>, 60)</w:t>
       </w:r>
     </w:p>
     <w:p>
@@ -2014,14 +2208,30 @@
         <w:rPr>
           <w:lang w:val="en-GB"/>
         </w:rPr>
-        <w:t xml:space="preserve">, there is no such thing as a “BreakEvent”. A break only changes the start of the next occurring </w:t>
-      </w:r>
+        <w:t>, there is no such thing as a “</w:t>
+      </w:r>
+      <w:proofErr w:type="spellStart"/>
+      <w:r>
+        <w:rPr>
+          <w:lang w:val="en-GB"/>
+        </w:rPr>
+        <w:t>BreakEvent</w:t>
+      </w:r>
+      <w:proofErr w:type="spellEnd"/>
+      <w:r>
+        <w:rPr>
+          <w:lang w:val="en-GB"/>
+        </w:rPr>
+        <w:t xml:space="preserve">”. A break only changes the start of the next occurring </w:t>
+      </w:r>
+      <w:proofErr w:type="spellStart"/>
       <w:r>
         <w:rPr>
           <w:rStyle w:val="CodeZchn"/>
         </w:rPr>
         <w:t>NoteEvent</w:t>
       </w:r>
+      <w:proofErr w:type="spellEnd"/>
       <w:r>
         <w:rPr>
           <w:lang w:val="en-GB"/>
@@ -2110,8 +2320,26 @@
       <w:pPr>
         <w:pStyle w:val="Code"/>
       </w:pPr>
-      <w:r>
-        <w:t>Project(int beatsPerMinute) [0-n tracks]</w:t>
+      <w:proofErr w:type="gramStart"/>
+      <w:r>
+        <w:t>Project(</w:t>
+      </w:r>
+      <w:proofErr w:type="spellStart"/>
+      <w:proofErr w:type="gramEnd"/>
+      <w:r>
+        <w:t>int</w:t>
+      </w:r>
+      <w:proofErr w:type="spellEnd"/>
+      <w:r>
+        <w:t xml:space="preserve"> </w:t>
+      </w:r>
+      <w:proofErr w:type="spellStart"/>
+      <w:r>
+        <w:t>beatsPerMinute</w:t>
+      </w:r>
+      <w:proofErr w:type="spellEnd"/>
+      <w:r>
+        <w:t>) [0-n tracks]</w:t>
       </w:r>
     </w:p>
     <w:p>
@@ -2133,8 +2361,13 @@
       <w:pPr>
         <w:pStyle w:val="Code"/>
       </w:pPr>
-      <w:r>
-        <w:t>Project(60) [empty]</w:t>
+      <w:proofErr w:type="gramStart"/>
+      <w:r>
+        <w:t>Project(</w:t>
+      </w:r>
+      <w:proofErr w:type="gramEnd"/>
+      <w:r>
+        <w:t>60) [empty]</w:t>
       </w:r>
       <w:r>
         <w:br/>
@@ -2294,16 +2527,26 @@
         <w:rPr>
           <w:lang w:val="en-GB"/>
         </w:rPr>
-        <w:t xml:space="preserve"> org.catrobat.musicdroid.pocketmusic.note.midi</w:t>
-      </w:r>
+        <w:t xml:space="preserve"> </w:t>
+      </w:r>
+      <w:proofErr w:type="spellStart"/>
+      <w:r>
+        <w:rPr>
+          <w:lang w:val="en-GB"/>
+        </w:rPr>
+        <w:t>org.catrobat.musicdroid.pocketmusic.note.midi</w:t>
+      </w:r>
+      <w:proofErr w:type="spellEnd"/>
     </w:p>
     <w:p>
       <w:pPr>
         <w:pStyle w:val="Headline2"/>
       </w:pPr>
+      <w:proofErr w:type="spellStart"/>
       <w:r>
         <w:t>ProjectToMidiConverter</w:t>
       </w:r>
+      <w:proofErr w:type="spellEnd"/>
     </w:p>
     <w:p>
       <w:pPr>
@@ -2402,7 +2645,21 @@
         <w:rPr>
           <w:lang w:val="en-GB"/>
         </w:rPr>
-        <w:t xml:space="preserve"> objects, a MIDI track can also hold meta information like beats per minute or simple text. Because of this we are using the first track in a MIDI file to mark it as a </w:t>
+        <w:t xml:space="preserve"> objects, a MIDI track can also hold </w:t>
+      </w:r>
+      <w:proofErr w:type="gramStart"/>
+      <w:r>
+        <w:rPr>
+          <w:lang w:val="en-GB"/>
+        </w:rPr>
+        <w:t>meta</w:t>
+      </w:r>
+      <w:proofErr w:type="gramEnd"/>
+      <w:r>
+        <w:rPr>
+          <w:lang w:val="en-GB"/>
+        </w:rPr>
+        <w:t xml:space="preserve"> information like beats per minute or simple text. Because of this we are using the first track in a MIDI file to mark it as a </w:t>
       </w:r>
       <w:r>
         <w:rPr>
@@ -2564,7 +2821,21 @@
         <w:rPr>
           <w:lang w:val="en-GB"/>
         </w:rPr>
-        <w:t>META track (60 beats per minute, Musicdroid Midi File)</w:t>
+        <w:t xml:space="preserve">META track (60 beats per minute, </w:t>
+      </w:r>
+      <w:proofErr w:type="spellStart"/>
+      <w:r>
+        <w:rPr>
+          <w:lang w:val="en-GB"/>
+        </w:rPr>
+        <w:t>Musicdroid</w:t>
+      </w:r>
+      <w:proofErr w:type="spellEnd"/>
+      <w:r>
+        <w:rPr>
+          <w:lang w:val="en-GB"/>
+        </w:rPr>
+        <w:t xml:space="preserve"> Midi File)</w:t>
       </w:r>
     </w:p>
     <w:p>
@@ -2631,9 +2902,11 @@
       <w:pPr>
         <w:pStyle w:val="Headline2"/>
       </w:pPr>
+      <w:proofErr w:type="spellStart"/>
       <w:r>
         <w:t>MidiToProjectConverter</w:t>
       </w:r>
+      <w:proofErr w:type="spellEnd"/>
     </w:p>
     <w:p>
       <w:pPr>
@@ -2669,7 +2942,21 @@
         <w:rPr>
           <w:lang w:val="en-GB"/>
         </w:rPr>
-        <w:t xml:space="preserve"> a MIDI file. To do this the file must be a Musicdroid MIDI file (see above).</w:t>
+        <w:t xml:space="preserve"> a MIDI file. To do this the file must be a </w:t>
+      </w:r>
+      <w:proofErr w:type="spellStart"/>
+      <w:r>
+        <w:rPr>
+          <w:lang w:val="en-GB"/>
+        </w:rPr>
+        <w:t>Musicdroid</w:t>
+      </w:r>
+      <w:proofErr w:type="spellEnd"/>
+      <w:r>
+        <w:rPr>
+          <w:lang w:val="en-GB"/>
+        </w:rPr>
+        <w:t xml:space="preserve"> MIDI file (see above).</w:t>
       </w:r>
     </w:p>
     <w:p>
@@ -2777,8 +3064,16 @@
         <w:rPr>
           <w:lang w:val="en-GB"/>
         </w:rPr>
-        <w:t xml:space="preserve"> org.catrobat.musicdroid.pocketmusic.symbol</w:t>
-      </w:r>
+        <w:t xml:space="preserve"> </w:t>
+      </w:r>
+      <w:proofErr w:type="spellStart"/>
+      <w:r>
+        <w:rPr>
+          <w:lang w:val="en-GB"/>
+        </w:rPr>
+        <w:t>org.catrobat.musicdroid.pocketmusic.symbol</w:t>
+      </w:r>
+      <w:proofErr w:type="spellEnd"/>
     </w:p>
     <w:p>
       <w:pPr>
@@ -2814,8 +3109,16 @@
         <w:rPr>
           <w:lang w:val="en-GB"/>
         </w:rPr>
-        <w:t xml:space="preserve"> org.catrobat.musicdroid.pocketmusic.draw</w:t>
-      </w:r>
+        <w:t xml:space="preserve"> </w:t>
+      </w:r>
+      <w:proofErr w:type="spellStart"/>
+      <w:r>
+        <w:rPr>
+          <w:lang w:val="en-GB"/>
+        </w:rPr>
+        <w:t>org.catrobat.musicdroid.pocketmusic.draw</w:t>
+      </w:r>
+      <w:proofErr w:type="spellEnd"/>
     </w:p>
     <w:p>
       <w:pPr>
@@ -2873,24 +3176,28 @@
         </w:rPr>
         <w:t xml:space="preserve"> </w:t>
       </w:r>
+      <w:proofErr w:type="spellStart"/>
       <w:r>
         <w:rPr>
           <w:rStyle w:val="CodeZchn"/>
         </w:rPr>
         <w:t>BreakSymbol</w:t>
       </w:r>
+      <w:proofErr w:type="spellEnd"/>
       <w:r>
         <w:rPr>
           <w:lang w:val="en-GB"/>
         </w:rPr>
         <w:t xml:space="preserve"> and </w:t>
       </w:r>
+      <w:proofErr w:type="spellStart"/>
       <w:r>
         <w:rPr>
           <w:rStyle w:val="CodeZchn"/>
         </w:rPr>
         <w:t>NoteSymbol</w:t>
       </w:r>
+      <w:proofErr w:type="spellEnd"/>
       <w:r>
         <w:rPr>
           <w:lang w:val="en-GB"/>
@@ -2910,36 +3217,42 @@
         </w:rPr>
         <w:t xml:space="preserve">The </w:t>
       </w:r>
+      <w:proofErr w:type="spellStart"/>
       <w:r>
         <w:rPr>
           <w:rStyle w:val="CodeZchn"/>
         </w:rPr>
         <w:t>BreakSymbol</w:t>
       </w:r>
+      <w:proofErr w:type="spellEnd"/>
       <w:r>
         <w:rPr>
           <w:lang w:val="en-GB"/>
         </w:rPr>
         <w:t xml:space="preserve"> is a very simple class which only holds a </w:t>
       </w:r>
+      <w:proofErr w:type="spellStart"/>
       <w:r>
         <w:rPr>
           <w:rStyle w:val="CodeZchn"/>
         </w:rPr>
         <w:t>NoteLength</w:t>
       </w:r>
+      <w:proofErr w:type="spellEnd"/>
       <w:r>
         <w:rPr>
           <w:lang w:val="en-GB"/>
         </w:rPr>
         <w:t xml:space="preserve"> object, while a </w:t>
       </w:r>
+      <w:proofErr w:type="spellStart"/>
       <w:r>
         <w:rPr>
           <w:rStyle w:val="CodeZchn"/>
         </w:rPr>
         <w:t>NoteSymbol</w:t>
       </w:r>
+      <w:proofErr w:type="spellEnd"/>
       <w:r>
         <w:rPr>
           <w:lang w:val="en-GB"/>
@@ -2963,19 +3276,28 @@
       <w:pPr>
         <w:pStyle w:val="Headline3"/>
       </w:pPr>
+      <w:proofErr w:type="spellStart"/>
       <w:r>
         <w:t>NoteSymbol</w:t>
       </w:r>
+      <w:proofErr w:type="spellEnd"/>
     </w:p>
     <w:p>
       <w:pPr>
         <w:pStyle w:val="Code"/>
       </w:pPr>
+      <w:proofErr w:type="spellStart"/>
+      <w:proofErr w:type="gramStart"/>
       <w:r>
         <w:t>NoteSymbol</w:t>
       </w:r>
-      <w:r>
-        <w:t xml:space="preserve">() [0-n </w:t>
+      <w:proofErr w:type="spellEnd"/>
+      <w:r>
+        <w:t>(</w:t>
+      </w:r>
+      <w:proofErr w:type="gramEnd"/>
+      <w:r>
+        <w:t xml:space="preserve">) [0-n </w:t>
       </w:r>
       <w:r>
         <w:t>musical notes</w:t>
@@ -2996,12 +3318,14 @@
         </w:rPr>
         <w:t xml:space="preserve">For adding a single musical note to a </w:t>
       </w:r>
+      <w:proofErr w:type="spellStart"/>
       <w:r>
         <w:rPr>
           <w:rStyle w:val="CodeZchn"/>
         </w:rPr>
         <w:t>NoteSymbol</w:t>
       </w:r>
+      <w:proofErr w:type="spellEnd"/>
       <w:r>
         <w:rPr>
           <w:lang w:val="en-GB"/>
@@ -3014,24 +3338,28 @@
         </w:rPr>
         <w:t xml:space="preserve"> </w:t>
       </w:r>
+      <w:proofErr w:type="spellStart"/>
       <w:r>
         <w:rPr>
           <w:rStyle w:val="CodeZchn"/>
         </w:rPr>
         <w:t>NoteName</w:t>
       </w:r>
+      <w:proofErr w:type="spellEnd"/>
       <w:r>
         <w:rPr>
           <w:lang w:val="en-GB"/>
         </w:rPr>
         <w:t xml:space="preserve"> and </w:t>
       </w:r>
+      <w:proofErr w:type="spellStart"/>
       <w:r>
         <w:rPr>
           <w:rStyle w:val="CodeZchn"/>
         </w:rPr>
         <w:t>NoteLength</w:t>
       </w:r>
+      <w:proofErr w:type="spellEnd"/>
       <w:r>
         <w:rPr>
           <w:lang w:val="en-GB"/>
@@ -3063,11 +3391,19 @@
           <w:lang w:val="en-GB"/>
         </w:rPr>
       </w:pPr>
-      <w:r>
-        <w:rPr>
-          <w:rStyle w:val="CodeZchn"/>
-        </w:rPr>
-        <w:t>hasStem()</w:t>
+      <w:proofErr w:type="spellStart"/>
+      <w:r>
+        <w:rPr>
+          <w:rStyle w:val="CodeZchn"/>
+        </w:rPr>
+        <w:t>hasStem</w:t>
+      </w:r>
+      <w:proofErr w:type="spellEnd"/>
+      <w:r>
+        <w:rPr>
+          <w:rStyle w:val="CodeZchn"/>
+        </w:rPr>
+        <w:t>()</w:t>
       </w:r>
     </w:p>
     <w:p>
@@ -3083,11 +3419,19 @@
           <w:color w:val="auto"/>
         </w:rPr>
       </w:pPr>
-      <w:r>
-        <w:rPr>
-          <w:rStyle w:val="CodeZchn"/>
-        </w:rPr>
-        <w:t>isStemUp()</w:t>
+      <w:proofErr w:type="spellStart"/>
+      <w:r>
+        <w:rPr>
+          <w:rStyle w:val="CodeZchn"/>
+        </w:rPr>
+        <w:t>isStemUp</w:t>
+      </w:r>
+      <w:proofErr w:type="spellEnd"/>
+      <w:r>
+        <w:rPr>
+          <w:rStyle w:val="CodeZchn"/>
+        </w:rPr>
+        <w:t>()</w:t>
       </w:r>
     </w:p>
     <w:p>
@@ -3101,11 +3445,19 @@
           <w:lang w:val="en-GB"/>
         </w:rPr>
       </w:pPr>
-      <w:r>
-        <w:rPr>
-          <w:rStyle w:val="CodeZchn"/>
-        </w:rPr>
-        <w:t>getFlag()</w:t>
+      <w:proofErr w:type="spellStart"/>
+      <w:r>
+        <w:rPr>
+          <w:rStyle w:val="CodeZchn"/>
+        </w:rPr>
+        <w:t>getFlag</w:t>
+      </w:r>
+      <w:proofErr w:type="spellEnd"/>
+      <w:r>
+        <w:rPr>
+          <w:rStyle w:val="CodeZchn"/>
+        </w:rPr>
+        <w:t>()</w:t>
       </w:r>
     </w:p>
     <w:p>
@@ -3120,12 +3472,14 @@
         </w:rPr>
         <w:t xml:space="preserve">Also it can provide a list of all </w:t>
       </w:r>
+      <w:proofErr w:type="spellStart"/>
       <w:r>
         <w:rPr>
           <w:rStyle w:val="CodeZchn"/>
         </w:rPr>
         <w:t>NoteName</w:t>
       </w:r>
+      <w:proofErr w:type="spellEnd"/>
       <w:r>
         <w:rPr>
           <w:lang w:val="en-GB"/>
@@ -3152,42 +3506,179 @@
       <w:pPr>
         <w:pStyle w:val="Code"/>
       </w:pPr>
-      <w:r>
-        <w:t>NoteSymbol() { NoteName.F3, NoteLength.EIGHT }</w:t>
+      <w:proofErr w:type="spellStart"/>
+      <w:proofErr w:type="gramStart"/>
+      <w:r>
+        <w:t>NoteSymbol</w:t>
+      </w:r>
+      <w:proofErr w:type="spellEnd"/>
+      <w:r>
+        <w:t>(</w:t>
+      </w:r>
+      <w:proofErr w:type="gramEnd"/>
+      <w:r>
+        <w:t xml:space="preserve">) { NoteName.F3, </w:t>
+      </w:r>
+      <w:proofErr w:type="spellStart"/>
+      <w:r>
+        <w:t>NoteLength.EIGHT</w:t>
+      </w:r>
+      <w:proofErr w:type="spellEnd"/>
+      <w:r>
+        <w:t xml:space="preserve"> }</w:t>
       </w:r>
       <w:r>
         <w:br/>
-        <w:t>NoteSymbol() { [NoteName.C4, NoteLength.QUARTER], [NoteName.E5, NoteLength.QUARTER] }</w:t>
+      </w:r>
+      <w:proofErr w:type="spellStart"/>
+      <w:r>
+        <w:t>NoteSymbol</w:t>
+      </w:r>
+      <w:proofErr w:type="spellEnd"/>
+      <w:r>
+        <w:t xml:space="preserve">() { [NoteName.C4, </w:t>
+      </w:r>
+      <w:proofErr w:type="spellStart"/>
+      <w:r>
+        <w:t>NoteLength.QUARTER</w:t>
+      </w:r>
+      <w:proofErr w:type="spellEnd"/>
+      <w:r>
+        <w:t xml:space="preserve">], [NoteName.E5, </w:t>
+      </w:r>
+      <w:proofErr w:type="spellStart"/>
+      <w:r>
+        <w:t>NoteLength.QUARTER</w:t>
+      </w:r>
+      <w:proofErr w:type="spellEnd"/>
+      <w:r>
+        <w:t>] }</w:t>
       </w:r>
     </w:p>
     <w:p>
       <w:pPr>
         <w:pStyle w:val="Headline3"/>
       </w:pPr>
-      <w:r>
-        <w:t>TrackToSymbolsConverter / SymbolsToTrackConverter</w:t>
-      </w:r>
-    </w:p>
-    <w:p>
-      <w:pPr>
-        <w:rPr>
-          <w:lang w:val="en-GB"/>
-        </w:rPr>
-      </w:pPr>
-      <w:r>
-        <w:rPr>
-          <w:lang w:val="en-GB"/>
-        </w:rPr>
-        <w:t>These two classes are used to convert a track to a list of symbols and vice versa.</w:t>
-      </w:r>
-    </w:p>
-    <w:p>
-      <w:pPr>
-        <w:rPr>
-          <w:b/>
-          <w:color w:val="F79646" w:themeColor="accent6"/>
-          <w:sz w:val="32"/>
-          <w:szCs w:val="28"/>
+      <w:proofErr w:type="spellStart"/>
+      <w:r>
+        <w:t>TrackToSymbolContainerConverter</w:t>
+      </w:r>
+      <w:proofErr w:type="spellEnd"/>
+      <w:r>
+        <w:t xml:space="preserve"> / </w:t>
+      </w:r>
+      <w:proofErr w:type="spellStart"/>
+      <w:r>
+        <w:t>SymbolContainer</w:t>
+      </w:r>
+      <w:r>
+        <w:t>ToTrackConverter</w:t>
+      </w:r>
+      <w:proofErr w:type="spellEnd"/>
+    </w:p>
+    <w:p>
+      <w:pPr>
+        <w:rPr>
+          <w:lang w:val="en-GB"/>
+        </w:rPr>
+      </w:pPr>
+      <w:r>
+        <w:rPr>
+          <w:lang w:val="en-GB"/>
+        </w:rPr>
+        <w:t xml:space="preserve">These two classes are used to convert a track to a </w:t>
+      </w:r>
+      <w:r>
+        <w:rPr>
+          <w:lang w:val="en-GB"/>
+        </w:rPr>
+        <w:t>container</w:t>
+      </w:r>
+      <w:r>
+        <w:rPr>
+          <w:lang w:val="en-GB"/>
+        </w:rPr>
+        <w:t xml:space="preserve"> and vice versa.</w:t>
+      </w:r>
+    </w:p>
+    <w:p>
+      <w:pPr>
+        <w:pStyle w:val="Headline3"/>
+      </w:pPr>
+      <w:proofErr w:type="spellStart"/>
+      <w:r>
+        <w:t>SymbolContainer</w:t>
+      </w:r>
+      <w:proofErr w:type="spellEnd"/>
+    </w:p>
+    <w:p>
+      <w:pPr>
+        <w:rPr>
+          <w:lang w:val="en-GB"/>
+        </w:rPr>
+      </w:pPr>
+      <w:r>
+        <w:rPr>
+          <w:lang w:val="en-GB"/>
+        </w:rPr>
+        <w:t xml:space="preserve">This class contains a list of </w:t>
+      </w:r>
+      <w:r>
+        <w:rPr>
+          <w:rStyle w:val="CodeZchn"/>
+        </w:rPr>
+        <w:t>Symbols</w:t>
+      </w:r>
+      <w:r>
+        <w:rPr>
+          <w:lang w:val="en-GB"/>
+        </w:rPr>
+        <w:t xml:space="preserve">, a </w:t>
+      </w:r>
+      <w:proofErr w:type="spellStart"/>
+      <w:r>
+        <w:rPr>
+          <w:rStyle w:val="CodeZchn"/>
+        </w:rPr>
+        <w:t>MusicalKey</w:t>
+      </w:r>
+      <w:proofErr w:type="spellEnd"/>
+      <w:r>
+        <w:rPr>
+          <w:lang w:val="en-GB"/>
+        </w:rPr>
+        <w:t xml:space="preserve"> and a </w:t>
+      </w:r>
+      <w:proofErr w:type="spellStart"/>
+      <w:r>
+        <w:rPr>
+          <w:rStyle w:val="CodeZchn"/>
+        </w:rPr>
+        <w:t>MusicalInstrument</w:t>
+      </w:r>
+      <w:proofErr w:type="spellEnd"/>
+      <w:r>
+        <w:rPr>
+          <w:lang w:val="en-GB"/>
+        </w:rPr>
+        <w:t xml:space="preserve">. This structure is another representation of a </w:t>
+      </w:r>
+      <w:r>
+        <w:rPr>
+          <w:rStyle w:val="CodeZchn"/>
+        </w:rPr>
+        <w:t>Track</w:t>
+      </w:r>
+      <w:r>
+        <w:rPr>
+          <w:lang w:val="en-GB"/>
+        </w:rPr>
+        <w:t xml:space="preserve"> object.</w:t>
+      </w:r>
+    </w:p>
+    <w:p>
+      <w:pPr>
+        <w:rPr>
           <w:lang w:val="en-GB"/>
         </w:rPr>
       </w:pPr>
@@ -3248,9 +3739,11 @@
       <w:pPr>
         <w:pStyle w:val="Headline3"/>
       </w:pPr>
+      <w:proofErr w:type="spellStart"/>
       <w:r>
         <w:t>NoteSheetCanvas</w:t>
       </w:r>
+      <w:proofErr w:type="spellEnd"/>
     </w:p>
     <w:p>
       <w:pPr>
@@ -3282,11 +3775,19 @@
           <w:lang w:val="en-GB"/>
         </w:rPr>
       </w:pPr>
-      <w:r>
-        <w:rPr>
-          <w:rStyle w:val="CodeZchn"/>
-        </w:rPr>
-        <w:t>getWidth()</w:t>
+      <w:proofErr w:type="spellStart"/>
+      <w:r>
+        <w:rPr>
+          <w:rStyle w:val="CodeZchn"/>
+        </w:rPr>
+        <w:t>getWidth</w:t>
+      </w:r>
+      <w:proofErr w:type="spellEnd"/>
+      <w:r>
+        <w:rPr>
+          <w:rStyle w:val="CodeZchn"/>
+        </w:rPr>
+        <w:t>()</w:t>
       </w:r>
     </w:p>
     <w:p>
@@ -3300,11 +3801,19 @@
           <w:lang w:val="en-GB"/>
         </w:rPr>
       </w:pPr>
-      <w:r>
-        <w:rPr>
-          <w:rStyle w:val="CodeZchn"/>
-        </w:rPr>
-        <w:t>getHeight()</w:t>
+      <w:proofErr w:type="spellStart"/>
+      <w:r>
+        <w:rPr>
+          <w:rStyle w:val="CodeZchn"/>
+        </w:rPr>
+        <w:t>getHeight</w:t>
+      </w:r>
+      <w:proofErr w:type="spellEnd"/>
+      <w:r>
+        <w:rPr>
+          <w:rStyle w:val="CodeZchn"/>
+        </w:rPr>
+        <w:t>()</w:t>
       </w:r>
     </w:p>
     <w:p>
@@ -3318,11 +3827,47 @@
           <w:lang w:val="en-GB"/>
         </w:rPr>
       </w:pPr>
-      <w:r>
-        <w:rPr>
-          <w:rStyle w:val="CodeZchn"/>
-        </w:rPr>
-        <w:t>drawRect(Rect rect, Paint paint)</w:t>
+      <w:proofErr w:type="spellStart"/>
+      <w:r>
+        <w:rPr>
+          <w:rStyle w:val="CodeZchn"/>
+        </w:rPr>
+        <w:t>drawRect</w:t>
+      </w:r>
+      <w:proofErr w:type="spellEnd"/>
+      <w:r>
+        <w:rPr>
+          <w:rStyle w:val="CodeZchn"/>
+        </w:rPr>
+        <w:t>(</w:t>
+      </w:r>
+      <w:proofErr w:type="spellStart"/>
+      <w:r>
+        <w:rPr>
+          <w:rStyle w:val="CodeZchn"/>
+        </w:rPr>
+        <w:t>Rect</w:t>
+      </w:r>
+      <w:proofErr w:type="spellEnd"/>
+      <w:r>
+        <w:rPr>
+          <w:rStyle w:val="CodeZchn"/>
+        </w:rPr>
+        <w:t xml:space="preserve"> </w:t>
+      </w:r>
+      <w:proofErr w:type="spellStart"/>
+      <w:r>
+        <w:rPr>
+          <w:rStyle w:val="CodeZchn"/>
+        </w:rPr>
+        <w:t>rect</w:t>
+      </w:r>
+      <w:proofErr w:type="spellEnd"/>
+      <w:r>
+        <w:rPr>
+          <w:rStyle w:val="CodeZchn"/>
+        </w:rPr>
+        <w:t>, Paint paint)</w:t>
       </w:r>
     </w:p>
     <w:p>
@@ -3336,11 +3881,131 @@
           <w:lang w:val="en-GB"/>
         </w:rPr>
       </w:pPr>
-      <w:r>
-        <w:rPr>
-          <w:rStyle w:val="CodeZchn"/>
-        </w:rPr>
-        <w:t>drawBitmap(Resources resources, int bitmapId, int bitmapHeight, int xPosition, int yPosition)</w:t>
+      <w:proofErr w:type="spellStart"/>
+      <w:r>
+        <w:rPr>
+          <w:rStyle w:val="CodeZchn"/>
+        </w:rPr>
+        <w:t>drawBitmap</w:t>
+      </w:r>
+      <w:proofErr w:type="spellEnd"/>
+      <w:r>
+        <w:rPr>
+          <w:rStyle w:val="CodeZchn"/>
+        </w:rPr>
+        <w:t xml:space="preserve">(Resources resources, </w:t>
+      </w:r>
+      <w:proofErr w:type="spellStart"/>
+      <w:r>
+        <w:rPr>
+          <w:rStyle w:val="CodeZchn"/>
+        </w:rPr>
+        <w:t>int</w:t>
+      </w:r>
+      <w:proofErr w:type="spellEnd"/>
+      <w:r>
+        <w:rPr>
+          <w:rStyle w:val="CodeZchn"/>
+        </w:rPr>
+        <w:t xml:space="preserve"> </w:t>
+      </w:r>
+      <w:proofErr w:type="spellStart"/>
+      <w:r>
+        <w:rPr>
+          <w:rStyle w:val="CodeZchn"/>
+        </w:rPr>
+        <w:t>bitmapId</w:t>
+      </w:r>
+      <w:proofErr w:type="spellEnd"/>
+      <w:r>
+        <w:rPr>
+          <w:rStyle w:val="CodeZchn"/>
+        </w:rPr>
+        <w:t xml:space="preserve">, </w:t>
+      </w:r>
+      <w:proofErr w:type="spellStart"/>
+      <w:r>
+        <w:rPr>
+          <w:rStyle w:val="CodeZchn"/>
+        </w:rPr>
+        <w:t>int</w:t>
+      </w:r>
+      <w:proofErr w:type="spellEnd"/>
+      <w:r>
+        <w:rPr>
+          <w:rStyle w:val="CodeZchn"/>
+        </w:rPr>
+        <w:t xml:space="preserve"> </w:t>
+      </w:r>
+      <w:proofErr w:type="spellStart"/>
+      <w:r>
+        <w:rPr>
+          <w:rStyle w:val="CodeZchn"/>
+        </w:rPr>
+        <w:t>bitmapHeight</w:t>
+      </w:r>
+      <w:proofErr w:type="spellEnd"/>
+      <w:r>
+        <w:rPr>
+          <w:rStyle w:val="CodeZchn"/>
+        </w:rPr>
+        <w:t xml:space="preserve">, </w:t>
+      </w:r>
+      <w:proofErr w:type="spellStart"/>
+      <w:r>
+        <w:rPr>
+          <w:rStyle w:val="CodeZchn"/>
+        </w:rPr>
+        <w:t>int</w:t>
+      </w:r>
+      <w:proofErr w:type="spellEnd"/>
+      <w:r>
+        <w:rPr>
+          <w:rStyle w:val="CodeZchn"/>
+        </w:rPr>
+        <w:t xml:space="preserve"> </w:t>
+      </w:r>
+      <w:proofErr w:type="spellStart"/>
+      <w:r>
+        <w:rPr>
+          <w:rStyle w:val="CodeZchn"/>
+        </w:rPr>
+        <w:t>xPosition</w:t>
+      </w:r>
+      <w:proofErr w:type="spellEnd"/>
+      <w:r>
+        <w:rPr>
+          <w:rStyle w:val="CodeZchn"/>
+        </w:rPr>
+        <w:t xml:space="preserve">, </w:t>
+      </w:r>
+      <w:proofErr w:type="spellStart"/>
+      <w:r>
+        <w:rPr>
+          <w:rStyle w:val="CodeZchn"/>
+        </w:rPr>
+        <w:t>int</w:t>
+      </w:r>
+      <w:proofErr w:type="spellEnd"/>
+      <w:r>
+        <w:rPr>
+          <w:rStyle w:val="CodeZchn"/>
+        </w:rPr>
+        <w:t xml:space="preserve"> </w:t>
+      </w:r>
+      <w:proofErr w:type="spellStart"/>
+      <w:r>
+        <w:rPr>
+          <w:rStyle w:val="CodeZchn"/>
+        </w:rPr>
+        <w:t>yPosition</w:t>
+      </w:r>
+      <w:proofErr w:type="spellEnd"/>
+      <w:r>
+        <w:rPr>
+          <w:rStyle w:val="CodeZchn"/>
+        </w:rPr>
+        <w:t>)</w:t>
       </w:r>
     </w:p>
     <w:p>
@@ -3363,12 +4028,14 @@
         </w:rPr>
         <w:t xml:space="preserve">These classes use the </w:t>
       </w:r>
+      <w:proofErr w:type="spellStart"/>
       <w:r>
         <w:rPr>
           <w:rStyle w:val="CodeZchn"/>
         </w:rPr>
         <w:t>NoteSheetCanvas</w:t>
       </w:r>
+      <w:proofErr w:type="spellEnd"/>
       <w:r>
         <w:rPr>
           <w:lang w:val="en-GB"/>
@@ -3405,11 +4072,19 @@
           <w:lang w:val="en-GB"/>
         </w:rPr>
       </w:pPr>
-      <w:r>
-        <w:rPr>
-          <w:rStyle w:val="CodeZchn"/>
-        </w:rPr>
-        <w:t>NoteSheetDrawer:</w:t>
+      <w:proofErr w:type="spellStart"/>
+      <w:r>
+        <w:rPr>
+          <w:rStyle w:val="CodeZchn"/>
+        </w:rPr>
+        <w:t>NoteSheetDrawer</w:t>
+      </w:r>
+      <w:proofErr w:type="spellEnd"/>
+      <w:r>
+        <w:rPr>
+          <w:rStyle w:val="CodeZchn"/>
+        </w:rPr>
+        <w:t>:</w:t>
       </w:r>
       <w:r>
         <w:rPr>
@@ -3429,11 +4104,19 @@
           <w:lang w:val="en-GB"/>
         </w:rPr>
       </w:pPr>
-      <w:r>
-        <w:rPr>
-          <w:rStyle w:val="CodeZchn"/>
-        </w:rPr>
-        <w:t>NoteBodyDrawer:</w:t>
+      <w:proofErr w:type="spellStart"/>
+      <w:r>
+        <w:rPr>
+          <w:rStyle w:val="CodeZchn"/>
+        </w:rPr>
+        <w:t>NoteBodyDrawer</w:t>
+      </w:r>
+      <w:proofErr w:type="spellEnd"/>
+      <w:r>
+        <w:rPr>
+          <w:rStyle w:val="CodeZchn"/>
+        </w:rPr>
+        <w:t>:</w:t>
       </w:r>
       <w:r>
         <w:rPr>
@@ -3441,12 +4124,14 @@
         </w:rPr>
         <w:t xml:space="preserve"> draws the oval parts of a </w:t>
       </w:r>
+      <w:proofErr w:type="spellStart"/>
       <w:r>
         <w:rPr>
           <w:rStyle w:val="CodeZchn"/>
         </w:rPr>
         <w:t>NoteSymbol</w:t>
       </w:r>
+      <w:proofErr w:type="spellEnd"/>
       <w:r>
         <w:rPr>
           <w:lang w:val="en-GB"/>
@@ -3465,11 +4150,19 @@
           <w:lang w:val="en-GB"/>
         </w:rPr>
       </w:pPr>
-      <w:r>
-        <w:rPr>
-          <w:rStyle w:val="CodeZchn"/>
-        </w:rPr>
-        <w:t>BreakDrawer:</w:t>
+      <w:proofErr w:type="spellStart"/>
+      <w:r>
+        <w:rPr>
+          <w:rStyle w:val="CodeZchn"/>
+        </w:rPr>
+        <w:t>BreakDrawer</w:t>
+      </w:r>
+      <w:proofErr w:type="spellEnd"/>
+      <w:r>
+        <w:rPr>
+          <w:rStyle w:val="CodeZchn"/>
+        </w:rPr>
+        <w:t>:</w:t>
       </w:r>
       <w:r>
         <w:rPr>
@@ -3477,12 +4170,14 @@
         </w:rPr>
         <w:t xml:space="preserve"> draws </w:t>
       </w:r>
+      <w:proofErr w:type="spellStart"/>
       <w:r>
         <w:rPr>
           <w:rStyle w:val="CodeZchn"/>
         </w:rPr>
         <w:t>BreakSymbol</w:t>
       </w:r>
+      <w:proofErr w:type="spellEnd"/>
       <w:r>
         <w:rPr>
           <w:lang w:val="en-GB"/>
@@ -3501,11 +4196,19 @@
           <w:lang w:val="en-GB"/>
         </w:rPr>
       </w:pPr>
-      <w:r>
-        <w:rPr>
-          <w:rStyle w:val="CodeZchn"/>
-        </w:rPr>
-        <w:t>NoteSheetDrawPosition:</w:t>
+      <w:proofErr w:type="spellStart"/>
+      <w:r>
+        <w:rPr>
+          <w:rStyle w:val="CodeZchn"/>
+        </w:rPr>
+        <w:t>NoteSheetDrawPosition</w:t>
+      </w:r>
+      <w:proofErr w:type="spellEnd"/>
+      <w:r>
+        <w:rPr>
+          <w:rStyle w:val="CodeZchn"/>
+        </w:rPr>
+        <w:t>:</w:t>
       </w:r>
       <w:r>
         <w:rPr>
@@ -3546,12 +4249,14 @@
         </w:rPr>
         <w:t xml:space="preserve">To test all drawer classes in a short and easy way we had to create a small framework. </w:t>
       </w:r>
+      <w:proofErr w:type="spellStart"/>
       <w:r>
         <w:rPr>
           <w:rStyle w:val="CodeZchn"/>
         </w:rPr>
         <w:t>CanvasMock</w:t>
       </w:r>
+      <w:proofErr w:type="spellEnd"/>
       <w:r>
         <w:rPr>
           <w:lang w:val="en-GB"/>
@@ -3570,12 +4275,14 @@
         </w:rPr>
         <w:t xml:space="preserve"> class and is used for all drawing while in a testing environment. All used methods are overridden by the </w:t>
       </w:r>
+      <w:proofErr w:type="spellStart"/>
       <w:r>
         <w:rPr>
           <w:rStyle w:val="CodeZchn"/>
         </w:rPr>
         <w:t>CanvasMock</w:t>
       </w:r>
+      <w:proofErr w:type="spellEnd"/>
       <w:r>
         <w:rPr>
           <w:lang w:val="en-GB"/>
@@ -3619,12 +4326,14 @@
         </w:rPr>
         <w:t xml:space="preserve">The </w:t>
       </w:r>
+      <w:proofErr w:type="spellStart"/>
       <w:r>
         <w:rPr>
           <w:rStyle w:val="CodeZchn"/>
         </w:rPr>
         <w:t>AbstractDrawerTest</w:t>
       </w:r>
+      <w:proofErr w:type="spellEnd"/>
       <w:r>
         <w:rPr>
           <w:lang w:val="en-GB"/>
@@ -3643,11 +4352,27 @@
           <w:lang w:val="en-GB"/>
         </w:rPr>
       </w:pPr>
-      <w:r>
-        <w:rPr>
-          <w:rStyle w:val="CodeZchn"/>
-        </w:rPr>
-        <w:t>setUp()</w:t>
+      <w:proofErr w:type="spellStart"/>
+      <w:proofErr w:type="gramStart"/>
+      <w:r>
+        <w:rPr>
+          <w:rStyle w:val="CodeZchn"/>
+        </w:rPr>
+        <w:t>setUp</w:t>
+      </w:r>
+      <w:proofErr w:type="spellEnd"/>
+      <w:r>
+        <w:rPr>
+          <w:rStyle w:val="CodeZchn"/>
+        </w:rPr>
+        <w:t>(</w:t>
+      </w:r>
+      <w:proofErr w:type="gramEnd"/>
+      <w:r>
+        <w:rPr>
+          <w:rStyle w:val="CodeZchn"/>
+        </w:rPr>
+        <w:t>)</w:t>
       </w:r>
       <w:r>
         <w:rPr>
@@ -3669,11 +4394,19 @@
         </w:rPr>
         <w:t xml:space="preserve"> always call </w:t>
       </w:r>
-      <w:r>
-        <w:rPr>
-          <w:rStyle w:val="CodeZchn"/>
-        </w:rPr>
-        <w:t>super.setUp()</w:t>
+      <w:proofErr w:type="spellStart"/>
+      <w:r>
+        <w:rPr>
+          <w:rStyle w:val="CodeZchn"/>
+        </w:rPr>
+        <w:t>super.setUp</w:t>
+      </w:r>
+      <w:proofErr w:type="spellEnd"/>
+      <w:r>
+        <w:rPr>
+          <w:rStyle w:val="CodeZchn"/>
+        </w:rPr>
+        <w:t>()</w:t>
       </w:r>
       <w:r>
         <w:rPr>
@@ -3693,17 +4426,47 @@
           <w:lang w:val="en-GB"/>
         </w:rPr>
       </w:pPr>
-      <w:r>
-        <w:rPr>
-          <w:rStyle w:val="CodeZchn"/>
-        </w:rPr>
-        <w:t>tearDown()</w:t>
-      </w:r>
-      <w:r>
-        <w:rPr>
-          <w:lang w:val="en-GB"/>
-        </w:rPr>
-        <w:t xml:space="preserve"> to check if the queue of drawn elements is empty after a test (postcondition). This way we can be sure that nothing else gets drawn without it being taken care of in a test (</w:t>
+      <w:proofErr w:type="spellStart"/>
+      <w:proofErr w:type="gramStart"/>
+      <w:r>
+        <w:rPr>
+          <w:rStyle w:val="CodeZchn"/>
+        </w:rPr>
+        <w:t>tearDown</w:t>
+      </w:r>
+      <w:proofErr w:type="spellEnd"/>
+      <w:r>
+        <w:rPr>
+          <w:rStyle w:val="CodeZchn"/>
+        </w:rPr>
+        <w:t>(</w:t>
+      </w:r>
+      <w:proofErr w:type="gramEnd"/>
+      <w:r>
+        <w:rPr>
+          <w:rStyle w:val="CodeZchn"/>
+        </w:rPr>
+        <w:t>)</w:t>
+      </w:r>
+      <w:r>
+        <w:rPr>
+          <w:lang w:val="en-GB"/>
+        </w:rPr>
+        <w:t xml:space="preserve"> to check if the queue of drawn elements is empty after a test (</w:t>
+      </w:r>
+      <w:proofErr w:type="spellStart"/>
+      <w:r>
+        <w:rPr>
+          <w:lang w:val="en-GB"/>
+        </w:rPr>
+        <w:t>postcondition</w:t>
+      </w:r>
+      <w:proofErr w:type="spellEnd"/>
+      <w:r>
+        <w:rPr>
+          <w:lang w:val="en-GB"/>
+        </w:rPr>
+        <w:t>). This way we can be sure that nothing else gets drawn without it being taken care of in a test (</w:t>
       </w:r>
       <w:r>
         <w:rPr>
@@ -3719,11 +4482,19 @@
         </w:rPr>
         <w:t xml:space="preserve"> always call </w:t>
       </w:r>
-      <w:r>
-        <w:rPr>
-          <w:rStyle w:val="CodeZchn"/>
-        </w:rPr>
-        <w:t>super.tearDown()</w:t>
+      <w:proofErr w:type="spellStart"/>
+      <w:r>
+        <w:rPr>
+          <w:rStyle w:val="CodeZchn"/>
+        </w:rPr>
+        <w:t>super.tearDown</w:t>
+      </w:r>
+      <w:proofErr w:type="spellEnd"/>
+      <w:r>
+        <w:rPr>
+          <w:rStyle w:val="CodeZchn"/>
+        </w:rPr>
+        <w:t>()</w:t>
       </w:r>
       <w:r>
         <w:rPr>
@@ -3804,11 +4575,133 @@
           <w:lang w:val="en-GB"/>
         </w:rPr>
       </w:pPr>
-      <w:r>
-        <w:rPr>
-          <w:rStyle w:val="CodeZchn"/>
-        </w:rPr>
-        <w:t>assertCanvasElementQueueBitmap(int bitmapId, int bitmapHeight, int xPosition, int yPosition)</w:t>
+      <w:proofErr w:type="spellStart"/>
+      <w:proofErr w:type="gramStart"/>
+      <w:r>
+        <w:rPr>
+          <w:rStyle w:val="CodeZchn"/>
+        </w:rPr>
+        <w:t>assertCanvasElementQueueBitmap</w:t>
+      </w:r>
+      <w:proofErr w:type="spellEnd"/>
+      <w:r>
+        <w:rPr>
+          <w:rStyle w:val="CodeZchn"/>
+        </w:rPr>
+        <w:t>(</w:t>
+      </w:r>
+      <w:proofErr w:type="spellStart"/>
+      <w:proofErr w:type="gramEnd"/>
+      <w:r>
+        <w:rPr>
+          <w:rStyle w:val="CodeZchn"/>
+        </w:rPr>
+        <w:t>int</w:t>
+      </w:r>
+      <w:proofErr w:type="spellEnd"/>
+      <w:r>
+        <w:rPr>
+          <w:rStyle w:val="CodeZchn"/>
+        </w:rPr>
+        <w:t xml:space="preserve"> </w:t>
+      </w:r>
+      <w:proofErr w:type="spellStart"/>
+      <w:r>
+        <w:rPr>
+          <w:rStyle w:val="CodeZchn"/>
+        </w:rPr>
+        <w:t>bitmapId</w:t>
+      </w:r>
+      <w:proofErr w:type="spellEnd"/>
+      <w:r>
+        <w:rPr>
+          <w:rStyle w:val="CodeZchn"/>
+        </w:rPr>
+        <w:t xml:space="preserve">, </w:t>
+      </w:r>
+      <w:proofErr w:type="spellStart"/>
+      <w:r>
+        <w:rPr>
+          <w:rStyle w:val="CodeZchn"/>
+        </w:rPr>
+        <w:t>int</w:t>
+      </w:r>
+      <w:proofErr w:type="spellEnd"/>
+      <w:r>
+        <w:rPr>
+          <w:rStyle w:val="CodeZchn"/>
+        </w:rPr>
+        <w:t xml:space="preserve"> </w:t>
+      </w:r>
+      <w:proofErr w:type="spellStart"/>
+      <w:r>
+        <w:rPr>
+          <w:rStyle w:val="CodeZchn"/>
+        </w:rPr>
+        <w:t>bitmapHeight</w:t>
+      </w:r>
+      <w:proofErr w:type="spellEnd"/>
+      <w:r>
+        <w:rPr>
+          <w:rStyle w:val="CodeZchn"/>
+        </w:rPr>
+        <w:t xml:space="preserve">, </w:t>
+      </w:r>
+      <w:proofErr w:type="spellStart"/>
+      <w:r>
+        <w:rPr>
+          <w:rStyle w:val="CodeZchn"/>
+        </w:rPr>
+        <w:t>int</w:t>
+      </w:r>
+      <w:proofErr w:type="spellEnd"/>
+      <w:r>
+        <w:rPr>
+          <w:rStyle w:val="CodeZchn"/>
+        </w:rPr>
+        <w:t xml:space="preserve"> </w:t>
+      </w:r>
+      <w:proofErr w:type="spellStart"/>
+      <w:r>
+        <w:rPr>
+          <w:rStyle w:val="CodeZchn"/>
+        </w:rPr>
+        <w:t>xPosition</w:t>
+      </w:r>
+      <w:proofErr w:type="spellEnd"/>
+      <w:r>
+        <w:rPr>
+          <w:rStyle w:val="CodeZchn"/>
+        </w:rPr>
+        <w:t xml:space="preserve">, </w:t>
+      </w:r>
+      <w:proofErr w:type="spellStart"/>
+      <w:r>
+        <w:rPr>
+          <w:rStyle w:val="CodeZchn"/>
+        </w:rPr>
+        <w:t>int</w:t>
+      </w:r>
+      <w:proofErr w:type="spellEnd"/>
+      <w:r>
+        <w:rPr>
+          <w:rStyle w:val="CodeZchn"/>
+        </w:rPr>
+        <w:t xml:space="preserve"> </w:t>
+      </w:r>
+      <w:proofErr w:type="spellStart"/>
+      <w:r>
+        <w:rPr>
+          <w:rStyle w:val="CodeZchn"/>
+        </w:rPr>
+        <w:t>yPosition</w:t>
+      </w:r>
+      <w:proofErr w:type="spellEnd"/>
+      <w:r>
+        <w:rPr>
+          <w:rStyle w:val="CodeZchn"/>
+        </w:rPr>
+        <w:t>)</w:t>
       </w:r>
       <w:r>
         <w:rPr>
@@ -3869,11 +4762,61 @@
           <w:lang w:val="en-GB"/>
         </w:rPr>
       </w:pPr>
-      <w:r>
-        <w:rPr>
-          <w:lang w:val="en-GB"/>
-        </w:rPr>
-        <w:t>startX: 50, startY: 100, stopX: 150, stopY: 200</w:t>
+      <w:proofErr w:type="spellStart"/>
+      <w:r>
+        <w:rPr>
+          <w:lang w:val="en-GB"/>
+        </w:rPr>
+        <w:t>startX</w:t>
+      </w:r>
+      <w:proofErr w:type="spellEnd"/>
+      <w:r>
+        <w:rPr>
+          <w:lang w:val="en-GB"/>
+        </w:rPr>
+        <w:t xml:space="preserve">: 50, </w:t>
+      </w:r>
+      <w:proofErr w:type="spellStart"/>
+      <w:r>
+        <w:rPr>
+          <w:lang w:val="en-GB"/>
+        </w:rPr>
+        <w:t>startY</w:t>
+      </w:r>
+      <w:proofErr w:type="spellEnd"/>
+      <w:r>
+        <w:rPr>
+          <w:lang w:val="en-GB"/>
+        </w:rPr>
+        <w:t xml:space="preserve">: 100, </w:t>
+      </w:r>
+      <w:proofErr w:type="spellStart"/>
+      <w:r>
+        <w:rPr>
+          <w:lang w:val="en-GB"/>
+        </w:rPr>
+        <w:t>stopX</w:t>
+      </w:r>
+      <w:proofErr w:type="spellEnd"/>
+      <w:r>
+        <w:rPr>
+          <w:lang w:val="en-GB"/>
+        </w:rPr>
+        <w:t xml:space="preserve">: 150, </w:t>
+      </w:r>
+      <w:proofErr w:type="spellStart"/>
+      <w:r>
+        <w:rPr>
+          <w:lang w:val="en-GB"/>
+        </w:rPr>
+        <w:t>stopY</w:t>
+      </w:r>
+      <w:proofErr w:type="spellEnd"/>
+      <w:r>
+        <w:rPr>
+          <w:lang w:val="en-GB"/>
+        </w:rPr>
+        <w:t>: 200</w:t>
       </w:r>
     </w:p>
     <w:p>
@@ -3887,11 +4830,61 @@
           <w:lang w:val="en-GB"/>
         </w:rPr>
       </w:pPr>
-      <w:r>
-        <w:rPr>
-          <w:lang w:val="en-GB"/>
-        </w:rPr>
-        <w:t>startX: 350, startY: 400, stopX: 450, stopY: 500</w:t>
+      <w:proofErr w:type="spellStart"/>
+      <w:r>
+        <w:rPr>
+          <w:lang w:val="en-GB"/>
+        </w:rPr>
+        <w:t>startX</w:t>
+      </w:r>
+      <w:proofErr w:type="spellEnd"/>
+      <w:r>
+        <w:rPr>
+          <w:lang w:val="en-GB"/>
+        </w:rPr>
+        <w:t xml:space="preserve">: 350, </w:t>
+      </w:r>
+      <w:proofErr w:type="spellStart"/>
+      <w:r>
+        <w:rPr>
+          <w:lang w:val="en-GB"/>
+        </w:rPr>
+        <w:t>startY</w:t>
+      </w:r>
+      <w:proofErr w:type="spellEnd"/>
+      <w:r>
+        <w:rPr>
+          <w:lang w:val="en-GB"/>
+        </w:rPr>
+        <w:t xml:space="preserve">: 400, </w:t>
+      </w:r>
+      <w:proofErr w:type="spellStart"/>
+      <w:r>
+        <w:rPr>
+          <w:lang w:val="en-GB"/>
+        </w:rPr>
+        <w:t>stopX</w:t>
+      </w:r>
+      <w:proofErr w:type="spellEnd"/>
+      <w:r>
+        <w:rPr>
+          <w:lang w:val="en-GB"/>
+        </w:rPr>
+        <w:t xml:space="preserve">: 450, </w:t>
+      </w:r>
+      <w:proofErr w:type="spellStart"/>
+      <w:r>
+        <w:rPr>
+          <w:lang w:val="en-GB"/>
+        </w:rPr>
+        <w:t>stopY</w:t>
+      </w:r>
+      <w:proofErr w:type="spellEnd"/>
+      <w:r>
+        <w:rPr>
+          <w:lang w:val="en-GB"/>
+        </w:rPr>
+        <w:t>: 500</w:t>
       </w:r>
     </w:p>
     <w:p>
@@ -3906,12 +4899,14 @@
         </w:rPr>
         <w:t xml:space="preserve">In a testing environment the </w:t>
       </w:r>
+      <w:proofErr w:type="spellStart"/>
       <w:r>
         <w:rPr>
           <w:rStyle w:val="CodeZchn"/>
         </w:rPr>
         <w:t>CanvasMock</w:t>
       </w:r>
+      <w:proofErr w:type="spellEnd"/>
       <w:r>
         <w:rPr>
           <w:lang w:val="en-GB"/>
@@ -3986,24 +4981,47 @@
           <w:lang w:val="en-GB"/>
         </w:rPr>
       </w:pPr>
+      <w:proofErr w:type="spellStart"/>
+      <w:proofErr w:type="gramStart"/>
       <w:r>
         <w:rPr>
           <w:rStyle w:val="CodeZchn"/>
         </w:rPr>
         <w:t>assertCanvasElementQueueRect</w:t>
       </w:r>
-      <w:r>
-        <w:rPr>
-          <w:rStyle w:val="CodeZchn"/>
-        </w:rPr>
-        <w:t>(50, 100, 150, 200)</w:t>
+      <w:proofErr w:type="spellEnd"/>
+      <w:r>
+        <w:rPr>
+          <w:rStyle w:val="CodeZchn"/>
+        </w:rPr>
+        <w:t>(</w:t>
+      </w:r>
+      <w:proofErr w:type="gramEnd"/>
+      <w:r>
+        <w:rPr>
+          <w:rStyle w:val="CodeZchn"/>
+        </w:rPr>
+        <w:t>50, 100, 150, 200)</w:t>
       </w:r>
       <w:r>
         <w:rPr>
           <w:rStyle w:val="CodeZchn"/>
         </w:rPr>
         <w:br/>
-        <w:t>assertCanvasElementQueueRect(350, 400, 450, 500)</w:t>
+      </w:r>
+      <w:proofErr w:type="spellStart"/>
+      <w:r>
+        <w:rPr>
+          <w:rStyle w:val="CodeZchn"/>
+        </w:rPr>
+        <w:t>assertCanvasElementQueueRect</w:t>
+      </w:r>
+      <w:proofErr w:type="spellEnd"/>
+      <w:r>
+        <w:rPr>
+          <w:rStyle w:val="CodeZchn"/>
+        </w:rPr>
+        <w:t>(350, 400, 450, 500)</w:t>
       </w:r>
       <w:r>
         <w:rPr>
@@ -4012,7 +5030,24 @@
           <w:lang w:val="en-GB"/>
         </w:rPr>
         <w:br/>
-        <w:t xml:space="preserve">assertCanvasElementQueueSize(0) </w:t>
+      </w:r>
+      <w:proofErr w:type="spellStart"/>
+      <w:r>
+        <w:rPr>
+          <w:rFonts w:ascii="Courier New" w:hAnsi="Courier New" w:cs="Courier New"/>
+          <w:color w:val="4F81BD" w:themeColor="accent1"/>
+          <w:lang w:val="en-GB"/>
+        </w:rPr>
+        <w:t>assertCanvasElementQueueSize</w:t>
+      </w:r>
+      <w:proofErr w:type="spellEnd"/>
+      <w:r>
+        <w:rPr>
+          <w:rFonts w:ascii="Courier New" w:hAnsi="Courier New" w:cs="Courier New"/>
+          <w:color w:val="4F81BD" w:themeColor="accent1"/>
+          <w:lang w:val="en-GB"/>
+        </w:rPr>
+        <w:t xml:space="preserve">(0) </w:t>
       </w:r>
       <w:r>
         <w:rPr>
@@ -4033,8 +5068,17 @@
           <w:color w:val="00B050"/>
           <w:lang w:val="en-GB"/>
         </w:rPr>
-        <w:t xml:space="preserve"> as a postcondition</w:t>
-      </w:r>
+        <w:t xml:space="preserve"> as a </w:t>
+      </w:r>
+      <w:proofErr w:type="spellStart"/>
+      <w:r>
+        <w:rPr>
+          <w:color w:val="00B050"/>
+          <w:lang w:val="en-GB"/>
+        </w:rPr>
+        <w:t>postcondition</w:t>
+      </w:r>
+      <w:proofErr w:type="spellEnd"/>
     </w:p>
     <w:p>
       <w:pPr>

</xml_diff>